<commit_message>
cambios en flujo de ingresos
</commit_message>
<xml_diff>
--- a/InmobiliariaWeb/obj/Release/net6.0/PubTmp/Out/wwwroot/Template/FormatoRecibo.docx
+++ b/InmobiliariaWeb/obj/Release/net6.0/PubTmp/Out/wwwroot/Template/FormatoRecibo.docx
@@ -1,6 +1,6 @@
 
 <file path=word/document.xml><?xml version="1.0" encoding="utf-8"?>
-<w:document xmlns:wpc="http://schemas.microsoft.com/office/word/2010/wordprocessingCanvas" xmlns:cx="http://schemas.microsoft.com/office/drawing/2014/chartex" xmlns:mc="http://schemas.openxmlformats.org/markup-compatibility/2006" xmlns:o="urn:schemas-microsoft-com:office:office" xmlns:r="http://schemas.openxmlformats.org/officeDocument/2006/relationships" xmlns:m="http://schemas.openxmlformats.org/officeDocument/2006/math" xmlns:v="urn:schemas-microsoft-com:vml" xmlns:wp14="http://schemas.microsoft.com/office/word/2010/wordprocessingDrawing" xmlns:wp="http://schemas.openxmlformats.org/drawingml/2006/wordprocessingDrawing" xmlns:w10="urn:schemas-microsoft-com:office:word" xmlns:w="http://schemas.openxmlformats.org/wordprocessingml/2006/main" xmlns:w14="http://schemas.microsoft.com/office/word/2010/wordml" xmlns:w15="http://schemas.microsoft.com/office/word/2012/wordml" xmlns:w16se="http://schemas.microsoft.com/office/word/2015/wordml/symex" xmlns:wpg="http://schemas.microsoft.com/office/word/2010/wordprocessingGroup" xmlns:wpi="http://schemas.microsoft.com/office/word/2010/wordprocessingInk" xmlns:wne="http://schemas.microsoft.com/office/word/2006/wordml" xmlns:wps="http://schemas.microsoft.com/office/word/2010/wordprocessingShape" mc:Ignorable="w14 w15 w16se wp14">
+<w:document xmlns:wpc="http://schemas.microsoft.com/office/word/2010/wordprocessingCanvas" xmlns:cx="http://schemas.microsoft.com/office/drawing/2014/chartex" xmlns:cx1="http://schemas.microsoft.com/office/drawing/2015/9/8/chartex" xmlns:cx2="http://schemas.microsoft.com/office/drawing/2015/10/21/chartex" xmlns:cx3="http://schemas.microsoft.com/office/drawing/2016/5/9/chartex" xmlns:cx4="http://schemas.microsoft.com/office/drawing/2016/5/10/chartex" xmlns:cx5="http://schemas.microsoft.com/office/drawing/2016/5/11/chartex" xmlns:cx6="http://schemas.microsoft.com/office/drawing/2016/5/12/chartex" xmlns:cx7="http://schemas.microsoft.com/office/drawing/2016/5/13/chartex" xmlns:cx8="http://schemas.microsoft.com/office/drawing/2016/5/14/chartex" xmlns:mc="http://schemas.openxmlformats.org/markup-compatibility/2006" xmlns:aink="http://schemas.microsoft.com/office/drawing/2016/ink" xmlns:am3d="http://schemas.microsoft.com/office/drawing/2017/model3d" xmlns:o="urn:schemas-microsoft-com:office:office" xmlns:oel="http://schemas.microsoft.com/office/2019/extlst" xmlns:r="http://schemas.openxmlformats.org/officeDocument/2006/relationships" xmlns:m="http://schemas.openxmlformats.org/officeDocument/2006/math" xmlns:v="urn:schemas-microsoft-com:vml" xmlns:wp14="http://schemas.microsoft.com/office/word/2010/wordprocessingDrawing" xmlns:wp="http://schemas.openxmlformats.org/drawingml/2006/wordprocessingDrawing" xmlns:w10="urn:schemas-microsoft-com:office:word" xmlns:w="http://schemas.openxmlformats.org/wordprocessingml/2006/main" xmlns:w14="http://schemas.microsoft.com/office/word/2010/wordml" xmlns:w15="http://schemas.microsoft.com/office/word/2012/wordml" xmlns:w16cex="http://schemas.microsoft.com/office/word/2018/wordml/cex" xmlns:w16cid="http://schemas.microsoft.com/office/word/2016/wordml/cid" xmlns:w16="http://schemas.microsoft.com/office/word/2018/wordml" xmlns:w16sdtdh="http://schemas.microsoft.com/office/word/2020/wordml/sdtdatahash" xmlns:w16se="http://schemas.microsoft.com/office/word/2015/wordml/symex" xmlns:wpg="http://schemas.microsoft.com/office/word/2010/wordprocessingGroup" xmlns:wpi="http://schemas.microsoft.com/office/word/2010/wordprocessingInk" xmlns:wne="http://schemas.microsoft.com/office/word/2006/wordml" xmlns:wps="http://schemas.microsoft.com/office/word/2010/wordprocessingShape" mc:Ignorable="w14 w15 w16se w16cid w16 w16cex w16sdtdh wp14">
   <w:body>
     <w:p/>
     <w:tbl>
@@ -295,47 +295,25 @@
                 <w:szCs w:val="24"/>
                 <w:lang w:val="es-PE"/>
               </w:rPr>
-              <w:t xml:space="preserve">Av. </w:t>
-            </w:r>
-            <w:proofErr w:type="spellStart"/>
-            <w:r>
-              <w:rPr>
-                <w:b/>
-                <w:sz w:val="24"/>
-                <w:szCs w:val="24"/>
-                <w:lang w:val="es-PE"/>
-              </w:rPr>
-              <w:t>Chimpu</w:t>
-            </w:r>
-            <w:proofErr w:type="spellEnd"/>
-            <w:r>
-              <w:rPr>
-                <w:b/>
-                <w:sz w:val="24"/>
-                <w:szCs w:val="24"/>
-                <w:lang w:val="es-PE"/>
-              </w:rPr>
-              <w:t xml:space="preserve"> </w:t>
-            </w:r>
-            <w:proofErr w:type="spellStart"/>
-            <w:r>
-              <w:rPr>
-                <w:b/>
-                <w:sz w:val="24"/>
-                <w:szCs w:val="24"/>
-                <w:lang w:val="es-PE"/>
-              </w:rPr>
-              <w:t>Occlo</w:t>
-            </w:r>
-            <w:proofErr w:type="spellEnd"/>
-            <w:r>
-              <w:rPr>
-                <w:b/>
-                <w:sz w:val="24"/>
-                <w:szCs w:val="24"/>
-                <w:lang w:val="es-PE"/>
-              </w:rPr>
-              <w:t xml:space="preserve"> N°198 Urb. </w:t>
+              <w:t>Av. Chimpu Oc</w:t>
+            </w:r>
+            <w:r>
+              <w:rPr>
+                <w:b/>
+                <w:sz w:val="24"/>
+                <w:szCs w:val="24"/>
+                <w:lang w:val="es-PE"/>
+              </w:rPr>
+              <w:t>l</w:t>
+            </w:r>
+            <w:r>
+              <w:rPr>
+                <w:b/>
+                <w:sz w:val="24"/>
+                <w:szCs w:val="24"/>
+                <w:lang w:val="es-PE"/>
+              </w:rPr>
+              <w:t xml:space="preserve">lo N°198 Urb. </w:t>
             </w:r>
             <w:proofErr w:type="spellStart"/>
             <w:r>
@@ -383,8 +361,6 @@
               </w:rPr>
               <w:t>986610975</w:t>
             </w:r>
-            <w:bookmarkStart w:id="0" w:name="_GoBack"/>
-            <w:bookmarkEnd w:id="0"/>
           </w:p>
         </w:tc>
       </w:tr>
@@ -510,7 +486,7 @@
     </w:p>
     <w:tbl>
       <w:tblPr>
-        <w:tblStyle w:val="Tabladecuadrcula4-nfasis3"/>
+        <w:tblStyle w:val="Tablaconcuadrcula4-nfasis3"/>
         <w:tblW w:w="0" w:type="auto"/>
         <w:tblLayout w:type="fixed"/>
         <w:tblLook w:val="04A0" w:firstRow="1" w:lastRow="0" w:firstColumn="1" w:lastColumn="0" w:noHBand="0" w:noVBand="1"/>
@@ -875,7 +851,7 @@
 </file>
 
 <file path=word/styles.xml><?xml version="1.0" encoding="utf-8"?>
-<w:styles xmlns:mc="http://schemas.openxmlformats.org/markup-compatibility/2006" xmlns:r="http://schemas.openxmlformats.org/officeDocument/2006/relationships" xmlns:w="http://schemas.openxmlformats.org/wordprocessingml/2006/main" xmlns:w14="http://schemas.microsoft.com/office/word/2010/wordml" xmlns:w15="http://schemas.microsoft.com/office/word/2012/wordml" xmlns:w16se="http://schemas.microsoft.com/office/word/2015/wordml/symex" mc:Ignorable="w14 w15 w16se">
+<w:styles xmlns:mc="http://schemas.openxmlformats.org/markup-compatibility/2006" xmlns:r="http://schemas.openxmlformats.org/officeDocument/2006/relationships" xmlns:w="http://schemas.openxmlformats.org/wordprocessingml/2006/main" xmlns:w14="http://schemas.microsoft.com/office/word/2010/wordml" xmlns:w15="http://schemas.microsoft.com/office/word/2012/wordml" xmlns:w16cex="http://schemas.microsoft.com/office/word/2018/wordml/cex" xmlns:w16cid="http://schemas.microsoft.com/office/word/2016/wordml/cid" xmlns:w16="http://schemas.microsoft.com/office/word/2018/wordml" xmlns:w16sdtdh="http://schemas.microsoft.com/office/word/2020/wordml/sdtdatahash" xmlns:w16se="http://schemas.microsoft.com/office/word/2015/wordml/symex" mc:Ignorable="w14 w15 w16se w16cid w16 w16cex w16sdtdh">
   <w:docDefaults>
     <w:rPrDefault>
       <w:rPr>
@@ -891,7 +867,7 @@
       </w:pPr>
     </w:pPrDefault>
   </w:docDefaults>
-  <w:latentStyles w:defLockedState="0" w:defUIPriority="99" w:defSemiHidden="0" w:defUnhideWhenUsed="0" w:defQFormat="0" w:count="371">
+  <w:latentStyles w:defLockedState="0" w:defUIPriority="99" w:defSemiHidden="0" w:defUnhideWhenUsed="0" w:defQFormat="0" w:count="376">
     <w:lsdException w:name="Normal" w:uiPriority="0" w:qFormat="1"/>
     <w:lsdException w:name="heading 1" w:uiPriority="9" w:qFormat="1"/>
     <w:lsdException w:name="heading 2" w:semiHidden="1" w:uiPriority="9" w:unhideWhenUsed="1" w:qFormat="1"/>
@@ -997,7 +973,6 @@
     <w:lsdException w:name="HTML Sample" w:semiHidden="1" w:unhideWhenUsed="1"/>
     <w:lsdException w:name="HTML Typewriter" w:semiHidden="1" w:unhideWhenUsed="1"/>
     <w:lsdException w:name="HTML Variable" w:semiHidden="1" w:unhideWhenUsed="1"/>
-    <w:lsdException w:name="Normal Table" w:semiHidden="1" w:unhideWhenUsed="1"/>
     <w:lsdException w:name="annotation subject" w:semiHidden="1" w:unhideWhenUsed="1"/>
     <w:lsdException w:name="No List" w:semiHidden="1" w:unhideWhenUsed="1"/>
     <w:lsdException w:name="Outline List 1" w:semiHidden="1" w:unhideWhenUsed="1"/>
@@ -1040,11 +1015,8 @@
     <w:lsdException w:name="Table Contemporary" w:semiHidden="1" w:unhideWhenUsed="1"/>
     <w:lsdException w:name="Table Elegant" w:semiHidden="1" w:unhideWhenUsed="1"/>
     <w:lsdException w:name="Table Professional" w:semiHidden="1" w:unhideWhenUsed="1"/>
-    <w:lsdException w:name="Table Subtle 1" w:semiHidden="1" w:unhideWhenUsed="1"/>
     <w:lsdException w:name="Table Subtle 2" w:semiHidden="1" w:unhideWhenUsed="1"/>
     <w:lsdException w:name="Table Web 1" w:semiHidden="1" w:unhideWhenUsed="1"/>
-    <w:lsdException w:name="Table Web 2" w:semiHidden="1" w:unhideWhenUsed="1"/>
-    <w:lsdException w:name="Table Web 3" w:semiHidden="1" w:unhideWhenUsed="1"/>
     <w:lsdException w:name="Balloon Text" w:semiHidden="1" w:unhideWhenUsed="1"/>
     <w:lsdException w:name="Table Grid" w:uiPriority="39"/>
     <w:lsdException w:name="Table Theme" w:semiHidden="1" w:unhideWhenUsed="1"/>
@@ -1263,6 +1235,11 @@
     <w:lsdException w:name="List Table 5 Dark Accent 6" w:uiPriority="50"/>
     <w:lsdException w:name="List Table 6 Colorful Accent 6" w:uiPriority="51"/>
     <w:lsdException w:name="List Table 7 Colorful Accent 6" w:uiPriority="52"/>
+    <w:lsdException w:name="Mention" w:semiHidden="1" w:unhideWhenUsed="1"/>
+    <w:lsdException w:name="Smart Hyperlink" w:semiHidden="1" w:unhideWhenUsed="1"/>
+    <w:lsdException w:name="Hashtag" w:semiHidden="1" w:unhideWhenUsed="1"/>
+    <w:lsdException w:name="Unresolved Mention" w:semiHidden="1" w:unhideWhenUsed="1"/>
+    <w:lsdException w:name="Smart Link" w:semiHidden="1" w:unhideWhenUsed="1"/>
   </w:latentStyles>
   <w:style w:type="paragraph" w:default="1" w:styleId="Normal">
     <w:name w:val="Normal"/>
@@ -1323,7 +1300,7 @@
       <w:spacing w:after="0" w:line="240" w:lineRule="auto"/>
     </w:pPr>
   </w:style>
-  <w:style w:type="table" w:styleId="Tabladecuadrcula4-nfasis3">
+  <w:style w:type="table" w:styleId="Tablaconcuadrcula4-nfasis3">
     <w:name w:val="Grid Table 4 Accent 3"/>
     <w:basedOn w:val="Tablanormal"/>
     <w:uiPriority w:val="49"/>

</xml_diff>

<commit_message>
correcciones en ingresos y formato de recibos
</commit_message>
<xml_diff>
--- a/InmobiliariaWeb/obj/Release/net6.0/PubTmp/Out/wwwroot/Template/FormatoRecibo.docx
+++ b/InmobiliariaWeb/obj/Release/net6.0/PubTmp/Out/wwwroot/Template/FormatoRecibo.docx
@@ -231,7 +231,25 @@
                 <w:szCs w:val="30"/>
                 <w:lang w:val="es-PE"/>
               </w:rPr>
-              <w:t>:{</w:t>
+              <w:t>:</w:t>
+            </w:r>
+            <w:r>
+              <w:rPr>
+                <w:b/>
+                <w:sz w:val="30"/>
+                <w:szCs w:val="30"/>
+                <w:lang w:val="es-PE"/>
+              </w:rPr>
+              <w:t xml:space="preserve"> </w:t>
+            </w:r>
+            <w:r>
+              <w:rPr>
+                <w:b/>
+                <w:sz w:val="30"/>
+                <w:szCs w:val="30"/>
+                <w:lang w:val="es-PE"/>
+              </w:rPr>
+              <w:t>{</w:t>
             </w:r>
             <w:proofErr w:type="spellStart"/>
             <w:r>
@@ -513,12 +531,14 @@
                 <w:lang w:val="es-PE"/>
               </w:rPr>
             </w:pPr>
+            <w:proofErr w:type="spellStart"/>
             <w:r>
               <w:rPr>
                 <w:lang w:val="es-PE"/>
               </w:rPr>
               <w:t>N°</w:t>
             </w:r>
+            <w:proofErr w:type="spellEnd"/>
           </w:p>
         </w:tc>
         <w:tc>
@@ -590,10 +610,12 @@
           <w:tcPr>
             <w:cnfStyle w:val="001000000000" w:firstRow="0" w:lastRow="0" w:firstColumn="1" w:lastColumn="0" w:oddVBand="0" w:evenVBand="0" w:oddHBand="0" w:evenHBand="0" w:firstRowFirstColumn="0" w:firstRowLastColumn="0" w:lastRowFirstColumn="0" w:lastRowLastColumn="0"/>
             <w:tcW w:w="551" w:type="dxa"/>
-          </w:tcPr>
-          <w:p>
-            <w:pPr>
-              <w:pStyle w:val="Sinespaciado"/>
+            <w:vAlign w:val="center"/>
+          </w:tcPr>
+          <w:p>
+            <w:pPr>
+              <w:pStyle w:val="Sinespaciado"/>
+              <w:jc w:val="right"/>
               <w:rPr>
                 <w:lang w:val="es-PE"/>
               </w:rPr>
@@ -609,6 +631,7 @@
         <w:tc>
           <w:tcPr>
             <w:tcW w:w="6957" w:type="dxa"/>
+            <w:vAlign w:val="center"/>
           </w:tcPr>
           <w:p>
             <w:pPr>
@@ -643,24 +666,34 @@
         <w:tc>
           <w:tcPr>
             <w:tcW w:w="1418" w:type="dxa"/>
-          </w:tcPr>
-          <w:p>
-            <w:pPr>
-              <w:pStyle w:val="Sinespaciado"/>
+            <w:vAlign w:val="center"/>
+          </w:tcPr>
+          <w:p>
+            <w:pPr>
+              <w:pStyle w:val="Sinespaciado"/>
+              <w:jc w:val="center"/>
               <w:cnfStyle w:val="000000100000" w:firstRow="0" w:lastRow="0" w:firstColumn="0" w:lastColumn="0" w:oddVBand="0" w:evenVBand="0" w:oddHBand="1" w:evenHBand="0" w:firstRowFirstColumn="0" w:firstRowLastColumn="0" w:lastRowFirstColumn="0" w:lastRowLastColumn="0"/>
               <w:rPr>
                 <w:lang w:val="es-PE"/>
               </w:rPr>
             </w:pPr>
+            <w:r>
+              <w:rPr>
+                <w:lang w:val="es-PE"/>
+              </w:rPr>
+              <w:t>{Moneda}</w:t>
+            </w:r>
           </w:p>
         </w:tc>
         <w:tc>
           <w:tcPr>
             <w:tcW w:w="1128" w:type="dxa"/>
-          </w:tcPr>
-          <w:p>
-            <w:pPr>
-              <w:pStyle w:val="Sinespaciado"/>
+            <w:vAlign w:val="center"/>
+          </w:tcPr>
+          <w:p>
+            <w:pPr>
+              <w:pStyle w:val="Sinespaciado"/>
+              <w:jc w:val="right"/>
               <w:cnfStyle w:val="000000100000" w:firstRow="0" w:lastRow="0" w:firstColumn="0" w:lastColumn="0" w:oddVBand="0" w:evenVBand="0" w:oddHBand="1" w:evenHBand="0" w:firstRowFirstColumn="0" w:firstRowLastColumn="0" w:lastRowFirstColumn="0" w:lastRowLastColumn="0"/>
               <w:rPr>
                 <w:lang w:val="es-PE"/>
@@ -973,6 +1006,7 @@
     <w:lsdException w:name="HTML Sample" w:semiHidden="1" w:unhideWhenUsed="1"/>
     <w:lsdException w:name="HTML Typewriter" w:semiHidden="1" w:unhideWhenUsed="1"/>
     <w:lsdException w:name="HTML Variable" w:semiHidden="1" w:unhideWhenUsed="1"/>
+    <w:lsdException w:name="Normal Table" w:semiHidden="1" w:unhideWhenUsed="1"/>
     <w:lsdException w:name="annotation subject" w:semiHidden="1" w:unhideWhenUsed="1"/>
     <w:lsdException w:name="No List" w:semiHidden="1" w:unhideWhenUsed="1"/>
     <w:lsdException w:name="Outline List 1" w:semiHidden="1" w:unhideWhenUsed="1"/>
@@ -1015,8 +1049,11 @@
     <w:lsdException w:name="Table Contemporary" w:semiHidden="1" w:unhideWhenUsed="1"/>
     <w:lsdException w:name="Table Elegant" w:semiHidden="1" w:unhideWhenUsed="1"/>
     <w:lsdException w:name="Table Professional" w:semiHidden="1" w:unhideWhenUsed="1"/>
+    <w:lsdException w:name="Table Subtle 1" w:semiHidden="1" w:unhideWhenUsed="1"/>
     <w:lsdException w:name="Table Subtle 2" w:semiHidden="1" w:unhideWhenUsed="1"/>
     <w:lsdException w:name="Table Web 1" w:semiHidden="1" w:unhideWhenUsed="1"/>
+    <w:lsdException w:name="Table Web 2" w:semiHidden="1" w:unhideWhenUsed="1"/>
+    <w:lsdException w:name="Table Web 3" w:semiHidden="1" w:unhideWhenUsed="1"/>
     <w:lsdException w:name="Balloon Text" w:semiHidden="1" w:unhideWhenUsed="1"/>
     <w:lsdException w:name="Table Grid" w:uiPriority="39"/>
     <w:lsdException w:name="Table Theme" w:semiHidden="1" w:unhideWhenUsed="1"/>

</xml_diff>